<commit_message>
modified contents for porfolio
</commit_message>
<xml_diff>
--- a/src/assets/Taeyoung_Park_Resume.docx
+++ b/src/assets/Taeyoung_Park_Resume.docx
@@ -111,43 +111,8 @@
             <w:lang w:eastAsia="ja-JP"/>
             <w14:ligatures w14:val="none"/>
           </w:rPr>
-          <w:t> /</w:t>
+          <w:t> /TaeyoungPark</w:t>
         </w:r>
-        <w:proofErr w:type="spellStart"/>
-        <w:r>
-          <w:rPr>
-            <w:rFonts w:eastAsia="Times New Roman" w:cstheme="minorHAnsi"/>
-            <w:color w:val="1155CC"/>
-            <w:kern w:val="0"/>
-            <w:u w:val="single"/>
-            <w:lang w:eastAsia="ja-JP"/>
-            <w14:ligatures w14:val="none"/>
-          </w:rPr>
-          <w:t>Taey</w:t>
-        </w:r>
-        <w:r>
-          <w:rPr>
-            <w:rFonts w:eastAsia="Times New Roman" w:cstheme="minorHAnsi"/>
-            <w:color w:val="1155CC"/>
-            <w:kern w:val="0"/>
-            <w:u w:val="single"/>
-            <w:lang w:eastAsia="ja-JP"/>
-            <w14:ligatures w14:val="none"/>
-          </w:rPr>
-          <w:t>o</w:t>
-        </w:r>
-        <w:r>
-          <w:rPr>
-            <w:rFonts w:eastAsia="Times New Roman" w:cstheme="minorHAnsi"/>
-            <w:color w:val="1155CC"/>
-            <w:kern w:val="0"/>
-            <w:u w:val="single"/>
-            <w:lang w:eastAsia="ja-JP"/>
-            <w14:ligatures w14:val="none"/>
-          </w:rPr>
-          <w:t>ungPark</w:t>
-        </w:r>
-        <w:proofErr w:type="spellEnd"/>
       </w:hyperlink>
       <w:r>
         <w:rPr>
@@ -169,43 +134,8 @@
             <w:lang w:eastAsia="ja-JP"/>
             <w14:ligatures w14:val="none"/>
           </w:rPr>
-          <w:t>/</w:t>
+          <w:t>/taeyoungP</w:t>
         </w:r>
-        <w:proofErr w:type="spellStart"/>
-        <w:r>
-          <w:rPr>
-            <w:rFonts w:eastAsia="Times New Roman" w:cstheme="minorHAnsi"/>
-            <w:color w:val="1155CC"/>
-            <w:kern w:val="0"/>
-            <w:u w:val="single"/>
-            <w:lang w:eastAsia="ja-JP"/>
-            <w14:ligatures w14:val="none"/>
-          </w:rPr>
-          <w:t>taeyo</w:t>
-        </w:r>
-        <w:r>
-          <w:rPr>
-            <w:rFonts w:eastAsia="Times New Roman" w:cstheme="minorHAnsi"/>
-            <w:color w:val="1155CC"/>
-            <w:kern w:val="0"/>
-            <w:u w:val="single"/>
-            <w:lang w:eastAsia="ja-JP"/>
-            <w14:ligatures w14:val="none"/>
-          </w:rPr>
-          <w:t>u</w:t>
-        </w:r>
-        <w:r>
-          <w:rPr>
-            <w:rFonts w:eastAsia="Times New Roman" w:cstheme="minorHAnsi"/>
-            <w:color w:val="1155CC"/>
-            <w:kern w:val="0"/>
-            <w:u w:val="single"/>
-            <w:lang w:eastAsia="ja-JP"/>
-            <w14:ligatures w14:val="none"/>
-          </w:rPr>
-          <w:t>ngP</w:t>
-        </w:r>
-        <w:proofErr w:type="spellEnd"/>
       </w:hyperlink>
       <w:r>
         <w:rPr>
@@ -227,43 +157,8 @@
             <w:lang w:eastAsia="ja-JP"/>
             <w14:ligatures w14:val="none"/>
           </w:rPr>
-          <w:t>/</w:t>
+          <w:t>/taeyoungP</w:t>
         </w:r>
-        <w:proofErr w:type="spellStart"/>
-        <w:r>
-          <w:rPr>
-            <w:rFonts w:eastAsia="Times New Roman" w:cstheme="minorHAnsi"/>
-            <w:color w:val="1155CC"/>
-            <w:kern w:val="0"/>
-            <w:u w:val="single"/>
-            <w:lang w:eastAsia="ja-JP"/>
-            <w14:ligatures w14:val="none"/>
-          </w:rPr>
-          <w:t>taeyo</w:t>
-        </w:r>
-        <w:r>
-          <w:rPr>
-            <w:rFonts w:eastAsia="Times New Roman" w:cstheme="minorHAnsi"/>
-            <w:color w:val="1155CC"/>
-            <w:kern w:val="0"/>
-            <w:u w:val="single"/>
-            <w:lang w:eastAsia="ja-JP"/>
-            <w14:ligatures w14:val="none"/>
-          </w:rPr>
-          <w:t>u</w:t>
-        </w:r>
-        <w:r>
-          <w:rPr>
-            <w:rFonts w:eastAsia="Times New Roman" w:cstheme="minorHAnsi"/>
-            <w:color w:val="1155CC"/>
-            <w:kern w:val="0"/>
-            <w:u w:val="single"/>
-            <w:lang w:eastAsia="ja-JP"/>
-            <w14:ligatures w14:val="none"/>
-          </w:rPr>
-          <w:t>ngP</w:t>
-        </w:r>
-        <w:proofErr w:type="spellEnd"/>
       </w:hyperlink>
     </w:p>
     <w:p>
@@ -340,29 +235,7 @@
           <w:lang w:eastAsia="ja-JP"/>
           <w14:ligatures w14:val="none"/>
         </w:rPr>
-        <w:t xml:space="preserve">JavaScript ES6+, CSS3, HTML5, MySQL, NoSQL, </w:t>
-      </w:r>
-      <w:proofErr w:type="spellStart"/>
-      <w:r>
-        <w:rPr>
-          <w:rFonts w:eastAsia="Times New Roman" w:cstheme="minorHAnsi"/>
-          <w:color w:val="000000"/>
-          <w:kern w:val="0"/>
-          <w:lang w:eastAsia="ja-JP"/>
-          <w14:ligatures w14:val="none"/>
-        </w:rPr>
-        <w:t>GraphQL</w:t>
-      </w:r>
-      <w:proofErr w:type="spellEnd"/>
-      <w:r>
-        <w:rPr>
-          <w:rFonts w:eastAsia="Times New Roman" w:cstheme="minorHAnsi"/>
-          <w:color w:val="000000"/>
-          <w:kern w:val="0"/>
-          <w:lang w:eastAsia="ja-JP"/>
-          <w14:ligatures w14:val="none"/>
-        </w:rPr>
-        <w:t>, GitHub, Express, React, Node, Heroku, Handlebars, jQuery, Bootstrap</w:t>
+        <w:t>JavaScript ES6+, CSS3, HTML5, MySQL, NoSQL, GraphQL, GitHub, Express, React, Node, Heroku, Handlebars, jQuery, Bootstrap</w:t>
       </w:r>
     </w:p>
     <w:p>
@@ -456,33 +329,7 @@
             <w:lang w:eastAsia="ja-JP"/>
             <w14:ligatures w14:val="none"/>
           </w:rPr>
-          <w:t>https://github.com/sampaul10/Fi</w:t>
-        </w:r>
-        <w:r>
-          <w:rPr>
-            <w:rFonts w:eastAsia="Times New Roman" w:cstheme="minorHAnsi"/>
-            <w:b/>
-            <w:bCs/>
-            <w:color w:val="1155CC"/>
-            <w:kern w:val="0"/>
-            <w:u w:val="single"/>
-            <w:lang w:eastAsia="ja-JP"/>
-            <w14:ligatures w14:val="none"/>
-          </w:rPr>
-          <w:t>t</w:t>
-        </w:r>
-        <w:r>
-          <w:rPr>
-            <w:rFonts w:eastAsia="Times New Roman" w:cstheme="minorHAnsi"/>
-            <w:b/>
-            <w:bCs/>
-            <w:color w:val="1155CC"/>
-            <w:kern w:val="0"/>
-            <w:u w:val="single"/>
-            <w:lang w:eastAsia="ja-JP"/>
-            <w14:ligatures w14:val="none"/>
-          </w:rPr>
-          <w:t>ness-Tracker</w:t>
+          <w:t>https://github.com/sampaul10/Fitness-Tracker</w:t>
         </w:r>
       </w:hyperlink>
       <w:r>
@@ -524,33 +371,7 @@
             <w:lang w:eastAsia="ja-JP"/>
             <w14:ligatures w14:val="none"/>
           </w:rPr>
-          <w:t>https://pure-savanna</w:t>
-        </w:r>
-        <w:r>
-          <w:rPr>
-            <w:rFonts w:eastAsia="Times New Roman" w:cstheme="minorHAnsi"/>
-            <w:b/>
-            <w:bCs/>
-            <w:color w:val="1155CC"/>
-            <w:kern w:val="0"/>
-            <w:u w:val="single"/>
-            <w:lang w:eastAsia="ja-JP"/>
-            <w14:ligatures w14:val="none"/>
-          </w:rPr>
-          <w:t>h</w:t>
-        </w:r>
-        <w:r>
-          <w:rPr>
-            <w:rFonts w:eastAsia="Times New Roman" w:cstheme="minorHAnsi"/>
-            <w:b/>
-            <w:bCs/>
-            <w:color w:val="1155CC"/>
-            <w:kern w:val="0"/>
-            <w:u w:val="single"/>
-            <w:lang w:eastAsia="ja-JP"/>
-            <w14:ligatures w14:val="none"/>
-          </w:rPr>
-          <w:t>-65137.herokuapp.com</w:t>
+          <w:t>https://pure-savannah-65137.herokuapp.com</w:t>
         </w:r>
       </w:hyperlink>
       <w:r>
@@ -659,29 +480,27 @@
           <w:lang w:eastAsia="ja-JP"/>
           <w14:ligatures w14:val="none"/>
         </w:rPr>
-        <w:t xml:space="preserve">Tools: React, Bootstrap, CSS, JavaScript, MongoDB, </w:t>
-      </w:r>
-      <w:proofErr w:type="spellStart"/>
-      <w:r>
-        <w:rPr>
-          <w:rFonts w:eastAsia="Times New Roman" w:cstheme="minorHAnsi"/>
-          <w:color w:val="000000"/>
-          <w:kern w:val="0"/>
-          <w:lang w:eastAsia="ja-JP"/>
-          <w14:ligatures w14:val="none"/>
-        </w:rPr>
-        <w:t>GraphQL</w:t>
-      </w:r>
-      <w:proofErr w:type="spellEnd"/>
-      <w:r>
-        <w:rPr>
-          <w:rFonts w:eastAsia="Times New Roman" w:cstheme="minorHAnsi"/>
-          <w:color w:val="000000"/>
-          <w:kern w:val="0"/>
-          <w:lang w:eastAsia="ja-JP"/>
-          <w14:ligatures w14:val="none"/>
-        </w:rPr>
-        <w:t>, Apollo-server, Heroku</w:t>
+        <w:t xml:space="preserve">Tools: React, Bootstrap, CSS, JavaScript, MongoDB, GraphQL, </w:t>
+      </w:r>
+      <w:r>
+        <w:rPr>
+          <w:rFonts w:eastAsia="Times New Roman" w:cstheme="minorHAnsi"/>
+          <w:color w:val="000000"/>
+          <w:kern w:val="0"/>
+          <w:lang w:eastAsia="ja-JP"/>
+          <w14:ligatures w14:val="none"/>
+        </w:rPr>
+        <w:t xml:space="preserve">dotenv, </w:t>
+      </w:r>
+      <w:r>
+        <w:rPr>
+          <w:rFonts w:eastAsia="Times New Roman" w:cstheme="minorHAnsi"/>
+          <w:color w:val="000000"/>
+          <w:kern w:val="0"/>
+          <w:lang w:eastAsia="ja-JP"/>
+          <w14:ligatures w14:val="none"/>
+        </w:rPr>
+        <w:t>Heroku</w:t>
       </w:r>
     </w:p>
     <w:p>
@@ -709,7 +528,6 @@
           <w14:ligatures w14:val="none"/>
         </w:rPr>
       </w:pPr>
-      <w:proofErr w:type="spellStart"/>
       <w:r>
         <w:rPr>
           <w:rFonts w:eastAsia="Times New Roman" w:cstheme="minorHAnsi"/>
@@ -720,20 +538,7 @@
           <w:lang w:eastAsia="ja-JP"/>
           <w14:ligatures w14:val="none"/>
         </w:rPr>
-        <w:t>TotoroBank</w:t>
-      </w:r>
-      <w:proofErr w:type="spellEnd"/>
-      <w:r>
-        <w:rPr>
-          <w:rFonts w:eastAsia="Times New Roman" w:cstheme="minorHAnsi"/>
-          <w:b/>
-          <w:bCs/>
-          <w:color w:val="000000"/>
-          <w:kern w:val="0"/>
-          <w:lang w:eastAsia="ja-JP"/>
-          <w14:ligatures w14:val="none"/>
-        </w:rPr>
-        <w:t xml:space="preserve"> |</w:t>
+        <w:t>TotoroBank |</w:t>
       </w:r>
       <w:hyperlink r:id="rId13" w:history="1">
         <w:r>
@@ -800,33 +605,7 @@
             <w:lang w:eastAsia="ja-JP"/>
             <w14:ligatures w14:val="none"/>
           </w:rPr>
-          <w:t>https://murmu</w:t>
-        </w:r>
-        <w:r>
-          <w:rPr>
-            <w:rFonts w:eastAsia="Times New Roman" w:cstheme="minorHAnsi"/>
-            <w:b/>
-            <w:bCs/>
-            <w:color w:val="1155CC"/>
-            <w:kern w:val="0"/>
-            <w:u w:val="single"/>
-            <w:lang w:eastAsia="ja-JP"/>
-            <w14:ligatures w14:val="none"/>
-          </w:rPr>
-          <w:t>r</w:t>
-        </w:r>
-        <w:r>
-          <w:rPr>
-            <w:rFonts w:eastAsia="Times New Roman" w:cstheme="minorHAnsi"/>
-            <w:b/>
-            <w:bCs/>
-            <w:color w:val="1155CC"/>
-            <w:kern w:val="0"/>
-            <w:u w:val="single"/>
-            <w:lang w:eastAsia="ja-JP"/>
-            <w14:ligatures w14:val="none"/>
-          </w:rPr>
-          <w:t>ing-escarpment-43025.herokuapp.com</w:t>
+          <w:t>https://murmuring-escarpment-43025.herokuapp.com</w:t>
         </w:r>
       </w:hyperlink>
     </w:p>
@@ -922,29 +701,27 @@
           <w:lang w:eastAsia="ja-JP"/>
           <w14:ligatures w14:val="none"/>
         </w:rPr>
-        <w:t xml:space="preserve">Tools: Express, Express Handlebars, MySQL, JavaScript, Tailwind CSS, </w:t>
-      </w:r>
-      <w:proofErr w:type="spellStart"/>
-      <w:r>
-        <w:rPr>
-          <w:rFonts w:eastAsia="Times New Roman" w:cstheme="minorHAnsi"/>
-          <w:color w:val="000000"/>
-          <w:kern w:val="0"/>
-          <w:lang w:eastAsia="ja-JP"/>
-          <w14:ligatures w14:val="none"/>
-        </w:rPr>
-        <w:t>Sequelize</w:t>
-      </w:r>
-      <w:proofErr w:type="spellEnd"/>
-      <w:r>
-        <w:rPr>
-          <w:rFonts w:eastAsia="Times New Roman" w:cstheme="minorHAnsi"/>
-          <w:color w:val="000000"/>
-          <w:kern w:val="0"/>
-          <w:lang w:eastAsia="ja-JP"/>
-          <w14:ligatures w14:val="none"/>
-        </w:rPr>
-        <w:t>, Heroku</w:t>
+        <w:t xml:space="preserve">Tools: Express, Express Handlebars, MySQL, JavaScript, Tailwind CSS, Sequelize, </w:t>
+      </w:r>
+      <w:r>
+        <w:rPr>
+          <w:rFonts w:eastAsia="Times New Roman" w:cstheme="minorHAnsi"/>
+          <w:color w:val="000000"/>
+          <w:kern w:val="0"/>
+          <w:lang w:eastAsia="ja-JP"/>
+          <w14:ligatures w14:val="none"/>
+        </w:rPr>
+        <w:t xml:space="preserve">REST API, </w:t>
+      </w:r>
+      <w:r>
+        <w:rPr>
+          <w:rFonts w:eastAsia="Times New Roman" w:cstheme="minorHAnsi"/>
+          <w:color w:val="000000"/>
+          <w:kern w:val="0"/>
+          <w:lang w:eastAsia="ja-JP"/>
+          <w14:ligatures w14:val="none"/>
+        </w:rPr>
+        <w:t>Heroku</w:t>
       </w:r>
     </w:p>
     <w:p>
@@ -973,7 +750,6 @@
           <w14:ligatures w14:val="none"/>
         </w:rPr>
       </w:pPr>
-      <w:proofErr w:type="spellStart"/>
       <w:r>
         <w:rPr>
           <w:rFonts w:eastAsia="Times New Roman" w:cstheme="minorHAnsi"/>
@@ -984,9 +760,8 @@
           <w:lang w:eastAsia="ja-JP"/>
           <w14:ligatures w14:val="none"/>
         </w:rPr>
-        <w:t>WeatherApp</w:t>
-      </w:r>
-      <w:proofErr w:type="spellEnd"/>
+        <w:t>Tech_Blog</w:t>
+      </w:r>
       <w:r>
         <w:rPr>
           <w:rFonts w:eastAsia="Times New Roman" w:cstheme="minorHAnsi"/>
@@ -1002,12 +777,11 @@
       <w:hyperlink r:id="rId15" w:history="1">
         <w:r>
           <w:rPr>
+            <w:rStyle w:val="Hyperlink"/>
             <w:rFonts w:eastAsia="Times New Roman" w:cstheme="minorHAnsi"/>
             <w:b/>
             <w:bCs/>
-            <w:color w:val="000000"/>
             <w:kern w:val="0"/>
-            <w:u w:val="single"/>
             <w:lang w:eastAsia="ja-JP"/>
             <w14:ligatures w14:val="none"/>
           </w:rPr>
@@ -1015,42 +789,16 @@
         </w:r>
         <w:r>
           <w:rPr>
+            <w:rStyle w:val="Hyperlink"/>
             <w:rFonts w:eastAsia="Times New Roman" w:cstheme="minorHAnsi"/>
             <w:b/>
             <w:bCs/>
             <w:color w:val="1155CC"/>
             <w:kern w:val="0"/>
-            <w:u w:val="single"/>
             <w:lang w:eastAsia="ja-JP"/>
             <w14:ligatures w14:val="none"/>
           </w:rPr>
-          <w:t>https://github.com/t</w:t>
-        </w:r>
-        <w:r>
-          <w:rPr>
-            <w:rFonts w:eastAsia="Times New Roman" w:cstheme="minorHAnsi"/>
-            <w:b/>
-            <w:bCs/>
-            <w:color w:val="1155CC"/>
-            <w:kern w:val="0"/>
-            <w:u w:val="single"/>
-            <w:lang w:eastAsia="ja-JP"/>
-            <w14:ligatures w14:val="none"/>
-          </w:rPr>
-          <w:t>a</w:t>
-        </w:r>
-        <w:r>
-          <w:rPr>
-            <w:rFonts w:eastAsia="Times New Roman" w:cstheme="minorHAnsi"/>
-            <w:b/>
-            <w:bCs/>
-            <w:color w:val="1155CC"/>
-            <w:kern w:val="0"/>
-            <w:u w:val="single"/>
-            <w:lang w:eastAsia="ja-JP"/>
-            <w14:ligatures w14:val="none"/>
-          </w:rPr>
-          <w:t>eyoungP/Weather_Dashboard</w:t>
+          <w:t>https://github.com/taeyoungP/Tech_Blog</w:t>
         </w:r>
       </w:hyperlink>
       <w:r>
@@ -1089,33 +837,7 @@
             <w:lang w:eastAsia="ja-JP"/>
             <w14:ligatures w14:val="none"/>
           </w:rPr>
-          <w:t>https://taeyoungp.github.io/Weather_D</w:t>
-        </w:r>
-        <w:r>
-          <w:rPr>
-            <w:rStyle w:val="Hyperlink"/>
-            <w:rFonts w:eastAsia="Times New Roman" w:cstheme="minorHAnsi"/>
-            <w:b/>
-            <w:bCs/>
-            <w:color w:val="1155CC"/>
-            <w:kern w:val="0"/>
-            <w:lang w:eastAsia="ja-JP"/>
-            <w14:ligatures w14:val="none"/>
-          </w:rPr>
-          <w:t>a</w:t>
-        </w:r>
-        <w:r>
-          <w:rPr>
-            <w:rStyle w:val="Hyperlink"/>
-            <w:rFonts w:eastAsia="Times New Roman" w:cstheme="minorHAnsi"/>
-            <w:b/>
-            <w:bCs/>
-            <w:color w:val="1155CC"/>
-            <w:kern w:val="0"/>
-            <w:lang w:eastAsia="ja-JP"/>
-            <w14:ligatures w14:val="none"/>
-          </w:rPr>
-          <w:t>shboard/</w:t>
+          <w:t>https://guarded-waters-21251.herokuapp.com</w:t>
         </w:r>
       </w:hyperlink>
     </w:p>
@@ -1144,7 +866,27 @@
           <w:lang w:eastAsia="ja-JP"/>
           <w14:ligatures w14:val="none"/>
         </w:rPr>
-        <w:t>Summary: Weather web application that provides current and future weather forecasts in cities.</w:t>
+        <w:t xml:space="preserve">Summary: </w:t>
+      </w:r>
+      <w:r>
+        <w:rPr>
+          <w:rFonts w:eastAsia="Times New Roman" w:cstheme="minorHAnsi"/>
+          <w:color w:val="000000"/>
+          <w:kern w:val="0"/>
+          <w:lang w:eastAsia="ja-JP"/>
+          <w14:ligatures w14:val="none"/>
+        </w:rPr>
+        <w:t>Blog site where developers can publish their blog posts and comment on other developers’ posts</w:t>
+      </w:r>
+      <w:r>
+        <w:rPr>
+          <w:rFonts w:eastAsia="Times New Roman" w:cstheme="minorHAnsi"/>
+          <w:color w:val="000000"/>
+          <w:kern w:val="0"/>
+          <w:lang w:eastAsia="ja-JP"/>
+          <w14:ligatures w14:val="none"/>
+        </w:rPr>
+        <w:t>.</w:t>
       </w:r>
     </w:p>
     <w:p>
@@ -1200,7 +942,17 @@
           <w:lang w:eastAsia="ja-JP"/>
           <w14:ligatures w14:val="none"/>
         </w:rPr>
-        <w:t>Tools: HTML, CSS, JavaScript, jQuery, API, Bootstrap, Font Awesome, Photoshop</w:t>
+        <w:t xml:space="preserve">Tools: </w:t>
+      </w:r>
+      <w:r>
+        <w:rPr>
+          <w:rFonts w:eastAsia="Times New Roman" w:cstheme="minorHAnsi"/>
+          <w:color w:val="000000"/>
+          <w:kern w:val="0"/>
+          <w:lang w:eastAsia="ja-JP"/>
+          <w14:ligatures w14:val="none"/>
+        </w:rPr>
+        <w:t>Express, Express Handlebars, CSS, JavaScript, Sequelize, Bycrypt, REST API, Heroku</w:t>
       </w:r>
     </w:p>
     <w:p>
@@ -1319,7 +1071,198 @@
           <w:lang w:eastAsia="ja-JP"/>
           <w14:ligatures w14:val="none"/>
         </w:rPr>
-        <w:t>Oct</w:t>
+        <w:t>October 2022 - May 2023</w:t>
+      </w:r>
+      <w:r>
+        <w:rPr>
+          <w:rFonts w:eastAsia="Times New Roman" w:cstheme="minorHAnsi"/>
+          <w:b/>
+          <w:bCs/>
+          <w:color w:val="000000"/>
+          <w:kern w:val="0"/>
+          <w:lang w:eastAsia="ja-JP"/>
+          <w14:ligatures w14:val="none"/>
+        </w:rPr>
+        <w:t> </w:t>
+      </w:r>
+    </w:p>
+    <w:p>
+      <w:pPr>
+        <w:spacing w:after="0" w:line="240" w:lineRule="auto"/>
+        <w:rPr>
+          <w:rFonts w:eastAsia="Times New Roman" w:cstheme="minorHAnsi"/>
+          <w:color w:val="000000"/>
+          <w:kern w:val="0"/>
+          <w:lang w:eastAsia="ja-JP"/>
+          <w14:ligatures w14:val="none"/>
+        </w:rPr>
+      </w:pPr>
+      <w:r>
+        <w:rPr>
+          <w:rFonts w:eastAsia="Times New Roman" w:cstheme="minorHAnsi"/>
+          <w:color w:val="000000"/>
+          <w:kern w:val="0"/>
+          <w:lang w:eastAsia="ja-JP"/>
+          <w14:ligatures w14:val="none"/>
+        </w:rPr>
+        <w:t>University of Connecticut</w:t>
+      </w:r>
+      <w:r>
+        <w:rPr>
+          <w:rFonts w:eastAsia="Times New Roman" w:cstheme="minorHAnsi"/>
+          <w:color w:val="000000"/>
+          <w:kern w:val="0"/>
+          <w:lang w:eastAsia="ja-JP"/>
+          <w14:ligatures w14:val="none"/>
+        </w:rPr>
+        <w:t xml:space="preserve">, </w:t>
+      </w:r>
+      <w:r>
+        <w:rPr>
+          <w:rFonts w:eastAsia="Times New Roman" w:cstheme="minorHAnsi"/>
+          <w:color w:val="000000"/>
+          <w:kern w:val="0"/>
+          <w:lang w:eastAsia="ja-JP"/>
+          <w14:ligatures w14:val="none"/>
+        </w:rPr>
+        <w:t>Storrs, CT</w:t>
+      </w:r>
+    </w:p>
+    <w:p>
+      <w:pPr>
+        <w:spacing w:after="0" w:line="240" w:lineRule="auto"/>
+        <w:rPr>
+          <w:rFonts w:eastAsia="Times New Roman" w:cstheme="minorHAnsi"/>
+          <w:kern w:val="0"/>
+          <w:sz w:val="24"/>
+          <w:szCs w:val="24"/>
+          <w:lang w:eastAsia="ja-JP"/>
+          <w14:ligatures w14:val="none"/>
+        </w:rPr>
+      </w:pPr>
+      <w:r>
+        <w:rPr>
+          <w:rFonts w:eastAsia="Times New Roman" w:cstheme="minorHAnsi"/>
+          <w:color w:val="000000"/>
+          <w:kern w:val="0"/>
+          <w:lang w:eastAsia="ja-JP"/>
+          <w14:ligatures w14:val="none"/>
+        </w:rPr>
+        <w:t>Grade: A</w:t>
+      </w:r>
+      <w:r>
+        <w:rPr>
+          <w:rFonts w:eastAsia="Times New Roman" w:cstheme="minorHAnsi"/>
+          <w:color w:val="000000"/>
+          <w:kern w:val="0"/>
+          <w:lang w:eastAsia="ja-JP"/>
+          <w14:ligatures w14:val="none"/>
+        </w:rPr>
+        <w:t xml:space="preserve">                                                                          </w:t>
+      </w:r>
+    </w:p>
+    <w:p>
+      <w:pPr>
+        <w:spacing w:after="0" w:line="240" w:lineRule="auto"/>
+        <w:rPr>
+          <w:rFonts w:eastAsia="Times New Roman" w:cstheme="minorHAnsi"/>
+          <w:kern w:val="0"/>
+          <w:sz w:val="24"/>
+          <w:szCs w:val="24"/>
+          <w:lang w:eastAsia="ja-JP"/>
+          <w14:ligatures w14:val="none"/>
+        </w:rPr>
+      </w:pPr>
+      <w:r>
+        <w:rPr>
+          <w:rFonts w:eastAsia="Times New Roman" w:cstheme="minorHAnsi"/>
+          <w:color w:val="000000"/>
+          <w:kern w:val="0"/>
+          <w:lang w:eastAsia="ja-JP"/>
+          <w14:ligatures w14:val="none"/>
+        </w:rPr>
+        <w:t> </w:t>
+      </w:r>
+    </w:p>
+    <w:p>
+      <w:pPr>
+        <w:spacing w:after="0" w:line="240" w:lineRule="auto"/>
+        <w:rPr>
+          <w:rFonts w:eastAsia="Times New Roman" w:cstheme="minorHAnsi"/>
+          <w:kern w:val="0"/>
+          <w:sz w:val="24"/>
+          <w:szCs w:val="24"/>
+          <w:lang w:eastAsia="ja-JP"/>
+          <w14:ligatures w14:val="none"/>
+        </w:rPr>
+      </w:pPr>
+      <w:r>
+        <w:rPr>
+          <w:rFonts w:eastAsia="Times New Roman" w:cstheme="minorHAnsi"/>
+          <w:b/>
+          <w:bCs/>
+          <w:color w:val="000000"/>
+          <w:kern w:val="0"/>
+          <w:lang w:eastAsia="ja-JP"/>
+          <w14:ligatures w14:val="none"/>
+        </w:rPr>
+        <w:t xml:space="preserve">Bachelor of Science in Computer Science                                         </w:t>
+      </w:r>
+      <w:r>
+        <w:rPr>
+          <w:rFonts w:eastAsia="Times New Roman" w:cstheme="minorHAnsi"/>
+          <w:b/>
+          <w:bCs/>
+          <w:color w:val="000000"/>
+          <w:kern w:val="0"/>
+          <w:lang w:eastAsia="ja-JP"/>
+          <w14:ligatures w14:val="none"/>
+        </w:rPr>
+        <w:tab/>
+        <w:t xml:space="preserve">        </w:t>
+      </w:r>
+      <w:r>
+        <w:rPr>
+          <w:rFonts w:eastAsia="Times New Roman" w:cstheme="minorHAnsi"/>
+          <w:b/>
+          <w:bCs/>
+          <w:color w:val="000000"/>
+          <w:kern w:val="0"/>
+          <w:lang w:eastAsia="ja-JP"/>
+          <w14:ligatures w14:val="none"/>
+        </w:rPr>
+        <w:tab/>
+      </w:r>
+      <w:r>
+        <w:rPr>
+          <w:rFonts w:eastAsia="Times New Roman" w:cstheme="minorHAnsi"/>
+          <w:color w:val="000000"/>
+          <w:kern w:val="0"/>
+          <w:lang w:eastAsia="ja-JP"/>
+          <w14:ligatures w14:val="none"/>
+        </w:rPr>
+        <w:t xml:space="preserve">          </w:t>
+      </w:r>
+      <w:r>
+        <w:rPr>
+          <w:rFonts w:eastAsia="Times New Roman" w:cstheme="minorHAnsi"/>
+          <w:color w:val="000000"/>
+          <w:kern w:val="0"/>
+          <w:lang w:eastAsia="ja-JP"/>
+          <w14:ligatures w14:val="none"/>
+        </w:rPr>
+        <w:tab/>
+      </w:r>
+      <w:r>
+        <w:rPr>
+          <w:rFonts w:eastAsia="Times New Roman" w:cstheme="minorHAnsi"/>
+          <w:color w:val="000000"/>
+          <w:kern w:val="0"/>
+          <w:lang w:eastAsia="ja-JP"/>
+          <w14:ligatures w14:val="none"/>
+        </w:rPr>
+        <w:tab/>
+        <w:t xml:space="preserve">             </w:t>
       </w:r>
       <w:r>
         <w:rPr>
@@ -1331,7 +1274,193 @@
           <w:lang w:eastAsia="ja-JP"/>
           <w14:ligatures w14:val="none"/>
         </w:rPr>
-        <w:t>ober</w:t>
+        <w:t>August 2016 - May 2020</w:t>
+      </w:r>
+    </w:p>
+    <w:p>
+      <w:pPr>
+        <w:spacing w:after="0" w:line="240" w:lineRule="auto"/>
+        <w:rPr>
+          <w:rFonts w:eastAsia="Times New Roman" w:cstheme="minorHAnsi"/>
+          <w:kern w:val="0"/>
+          <w:sz w:val="24"/>
+          <w:szCs w:val="24"/>
+          <w:lang w:eastAsia="ja-JP"/>
+          <w14:ligatures w14:val="none"/>
+        </w:rPr>
+      </w:pPr>
+      <w:r>
+        <w:rPr>
+          <w:rFonts w:eastAsia="Times New Roman" w:cstheme="minorHAnsi"/>
+          <w:color w:val="000000"/>
+          <w:kern w:val="0"/>
+          <w:lang w:eastAsia="ja-JP"/>
+          <w14:ligatures w14:val="none"/>
+        </w:rPr>
+        <w:t>University of Connecticut</w:t>
+      </w:r>
+      <w:r>
+        <w:rPr>
+          <w:rFonts w:eastAsia="Times New Roman" w:cstheme="minorHAnsi"/>
+          <w:color w:val="000000"/>
+          <w:kern w:val="0"/>
+          <w:lang w:eastAsia="ja-JP"/>
+          <w14:ligatures w14:val="none"/>
+        </w:rPr>
+        <w:t>,</w:t>
+      </w:r>
+      <w:r>
+        <w:rPr>
+          <w:rFonts w:eastAsia="Times New Roman" w:cstheme="minorHAnsi"/>
+          <w:b/>
+          <w:bCs/>
+          <w:color w:val="000000"/>
+          <w:kern w:val="0"/>
+          <w:lang w:eastAsia="ja-JP"/>
+          <w14:ligatures w14:val="none"/>
+        </w:rPr>
+        <w:t xml:space="preserve"> </w:t>
+      </w:r>
+      <w:r>
+        <w:rPr>
+          <w:rFonts w:eastAsia="Times New Roman" w:cstheme="minorHAnsi"/>
+          <w:color w:val="000000"/>
+          <w:kern w:val="0"/>
+          <w:lang w:eastAsia="ja-JP"/>
+          <w14:ligatures w14:val="none"/>
+        </w:rPr>
+        <w:t>Storrs, CT</w:t>
+      </w:r>
+      <w:r>
+        <w:rPr>
+          <w:rFonts w:eastAsia="Times New Roman" w:cstheme="minorHAnsi"/>
+          <w:b/>
+          <w:bCs/>
+          <w:color w:val="000000"/>
+          <w:kern w:val="0"/>
+          <w:lang w:eastAsia="ja-JP"/>
+          <w14:ligatures w14:val="none"/>
+        </w:rPr>
+        <w:t>        </w:t>
+      </w:r>
+    </w:p>
+    <w:p>
+      <w:pPr>
+        <w:spacing w:after="0" w:line="240" w:lineRule="auto"/>
+        <w:rPr>
+          <w:rFonts w:eastAsia="Times New Roman" w:cstheme="minorHAnsi"/>
+          <w:kern w:val="0"/>
+          <w:sz w:val="24"/>
+          <w:szCs w:val="24"/>
+          <w:lang w:eastAsia="ja-JP"/>
+          <w14:ligatures w14:val="none"/>
+        </w:rPr>
+      </w:pPr>
+      <w:r>
+        <w:rPr>
+          <w:rFonts w:eastAsia="Times New Roman" w:cstheme="minorHAnsi"/>
+          <w:color w:val="000000"/>
+          <w:kern w:val="0"/>
+          <w:lang w:eastAsia="ja-JP"/>
+          <w14:ligatures w14:val="none"/>
+        </w:rPr>
+        <w:t>GPA: 3.54</w:t>
+      </w:r>
+    </w:p>
+    <w:p>
+      <w:pPr>
+        <w:spacing w:after="0" w:line="240" w:lineRule="auto"/>
+        <w:jc w:val="center"/>
+        <w:rPr>
+          <w:rFonts w:eastAsia="Times New Roman" w:cstheme="minorHAnsi"/>
+          <w:kern w:val="0"/>
+          <w:sz w:val="24"/>
+          <w:szCs w:val="24"/>
+          <w:u w:val="single"/>
+          <w:lang w:eastAsia="ja-JP"/>
+          <w14:ligatures w14:val="none"/>
+        </w:rPr>
+      </w:pPr>
+      <w:r>
+        <w:rPr>
+          <w:rFonts w:eastAsia="Times New Roman" w:cstheme="minorHAnsi"/>
+          <w:b/>
+          <w:bCs/>
+          <w:color w:val="000000"/>
+          <w:kern w:val="0"/>
+          <w:u w:val="single"/>
+          <w:lang w:eastAsia="ja-JP"/>
+          <w14:ligatures w14:val="none"/>
+        </w:rPr>
+        <w:t>PROFESSIONAL EXPERIENCE</w:t>
+      </w:r>
+    </w:p>
+    <w:p>
+      <w:pPr>
+        <w:spacing w:after="0" w:line="240" w:lineRule="auto"/>
+        <w:rPr>
+          <w:rFonts w:eastAsia="Times New Roman" w:cstheme="minorHAnsi"/>
+          <w:kern w:val="0"/>
+          <w:sz w:val="24"/>
+          <w:szCs w:val="24"/>
+          <w:lang w:eastAsia="ja-JP"/>
+          <w14:ligatures w14:val="none"/>
+        </w:rPr>
+      </w:pPr>
+      <w:r>
+        <w:rPr>
+          <w:rFonts w:eastAsia="Times New Roman" w:cstheme="minorHAnsi"/>
+          <w:b/>
+          <w:bCs/>
+          <w:color w:val="000000"/>
+          <w:kern w:val="0"/>
+          <w:lang w:eastAsia="ja-JP"/>
+          <w14:ligatures w14:val="none"/>
+        </w:rPr>
+        <w:t xml:space="preserve">Technology Analyst                                                                                            </w:t>
+      </w:r>
+      <w:r>
+        <w:rPr>
+          <w:rFonts w:eastAsia="Times New Roman" w:cstheme="minorHAnsi"/>
+          <w:b/>
+          <w:bCs/>
+          <w:color w:val="000000"/>
+          <w:kern w:val="0"/>
+          <w:lang w:eastAsia="ja-JP"/>
+          <w14:ligatures w14:val="none"/>
+        </w:rPr>
+        <w:tab/>
+      </w:r>
+      <w:r>
+        <w:rPr>
+          <w:rFonts w:eastAsia="Times New Roman" w:cstheme="minorHAnsi"/>
+          <w:color w:val="000000"/>
+          <w:kern w:val="0"/>
+          <w:lang w:eastAsia="ja-JP"/>
+          <w14:ligatures w14:val="none"/>
+        </w:rPr>
+        <w:t xml:space="preserve"> </w:t>
+      </w:r>
+      <w:r>
+        <w:rPr>
+          <w:rFonts w:eastAsia="Times New Roman" w:cstheme="minorHAnsi"/>
+          <w:color w:val="000000"/>
+          <w:kern w:val="0"/>
+          <w:lang w:eastAsia="ja-JP"/>
+          <w14:ligatures w14:val="none"/>
+        </w:rPr>
+        <w:tab/>
+      </w:r>
+      <w:r>
+        <w:rPr>
+          <w:rFonts w:eastAsia="Times New Roman" w:cstheme="minorHAnsi"/>
+          <w:color w:val="000000"/>
+          <w:kern w:val="0"/>
+          <w:lang w:eastAsia="ja-JP"/>
+          <w14:ligatures w14:val="none"/>
+        </w:rPr>
+        <w:tab/>
+        <w:t xml:space="preserve">  </w:t>
       </w:r>
       <w:r>
         <w:rPr>
@@ -1343,434 +1472,7 @@
           <w:lang w:eastAsia="ja-JP"/>
           <w14:ligatures w14:val="none"/>
         </w:rPr>
-        <w:t xml:space="preserve"> 2022 - May 2023</w:t>
-      </w:r>
-      <w:r>
-        <w:rPr>
-          <w:rFonts w:eastAsia="Times New Roman" w:cstheme="minorHAnsi"/>
-          <w:b/>
-          <w:bCs/>
-          <w:color w:val="000000"/>
-          <w:kern w:val="0"/>
-          <w:lang w:eastAsia="ja-JP"/>
-          <w14:ligatures w14:val="none"/>
-        </w:rPr>
-        <w:t> </w:t>
-      </w:r>
-    </w:p>
-    <w:p>
-      <w:pPr>
-        <w:spacing w:after="0" w:line="240" w:lineRule="auto"/>
-        <w:rPr>
-          <w:rFonts w:eastAsia="Times New Roman" w:cstheme="minorHAnsi"/>
-          <w:kern w:val="0"/>
-          <w:sz w:val="24"/>
-          <w:szCs w:val="24"/>
-          <w:lang w:eastAsia="ja-JP"/>
-          <w14:ligatures w14:val="none"/>
-        </w:rPr>
-      </w:pPr>
-      <w:r>
-        <w:rPr>
-          <w:rFonts w:eastAsia="Times New Roman" w:cstheme="minorHAnsi"/>
-          <w:color w:val="000000"/>
-          <w:kern w:val="0"/>
-          <w:lang w:eastAsia="ja-JP"/>
-          <w14:ligatures w14:val="none"/>
-        </w:rPr>
-        <w:t>University of Connecticut</w:t>
-      </w:r>
-      <w:r>
-        <w:rPr>
-          <w:rFonts w:eastAsia="Times New Roman" w:cstheme="minorHAnsi"/>
-          <w:color w:val="000000"/>
-          <w:kern w:val="0"/>
-          <w:lang w:eastAsia="ja-JP"/>
-          <w14:ligatures w14:val="none"/>
-        </w:rPr>
-        <w:t xml:space="preserve">, </w:t>
-      </w:r>
-      <w:r>
-        <w:rPr>
-          <w:rFonts w:eastAsia="Times New Roman" w:cstheme="minorHAnsi"/>
-          <w:color w:val="000000"/>
-          <w:kern w:val="0"/>
-          <w:lang w:eastAsia="ja-JP"/>
-          <w14:ligatures w14:val="none"/>
-        </w:rPr>
-        <w:t>Storrs, CT</w:t>
-      </w:r>
-      <w:r>
-        <w:rPr>
-          <w:rFonts w:eastAsia="Times New Roman" w:cstheme="minorHAnsi"/>
-          <w:color w:val="000000"/>
-          <w:kern w:val="0"/>
-          <w:lang w:eastAsia="ja-JP"/>
-          <w14:ligatures w14:val="none"/>
-        </w:rPr>
-        <w:t xml:space="preserve">                                                              </w:t>
-      </w:r>
-      <w:r>
-        <w:rPr>
-          <w:rFonts w:eastAsia="Times New Roman" w:cstheme="minorHAnsi"/>
-          <w:color w:val="000000"/>
-          <w:kern w:val="0"/>
-          <w:lang w:eastAsia="ja-JP"/>
-          <w14:ligatures w14:val="none"/>
-        </w:rPr>
-        <w:t xml:space="preserve">            </w:t>
-      </w:r>
-    </w:p>
-    <w:p>
-      <w:pPr>
-        <w:spacing w:after="0" w:line="240" w:lineRule="auto"/>
-        <w:rPr>
-          <w:rFonts w:eastAsia="Times New Roman" w:cstheme="minorHAnsi"/>
-          <w:kern w:val="0"/>
-          <w:sz w:val="24"/>
-          <w:szCs w:val="24"/>
-          <w:lang w:eastAsia="ja-JP"/>
-          <w14:ligatures w14:val="none"/>
-        </w:rPr>
-      </w:pPr>
-      <w:r>
-        <w:rPr>
-          <w:rFonts w:eastAsia="Times New Roman" w:cstheme="minorHAnsi"/>
-          <w:color w:val="000000"/>
-          <w:kern w:val="0"/>
-          <w:lang w:eastAsia="ja-JP"/>
-          <w14:ligatures w14:val="none"/>
-        </w:rPr>
-        <w:t> </w:t>
-      </w:r>
-    </w:p>
-    <w:p>
-      <w:pPr>
-        <w:spacing w:after="0" w:line="240" w:lineRule="auto"/>
-        <w:rPr>
-          <w:rFonts w:eastAsia="Times New Roman" w:cstheme="minorHAnsi"/>
-          <w:kern w:val="0"/>
-          <w:sz w:val="24"/>
-          <w:szCs w:val="24"/>
-          <w:lang w:eastAsia="ja-JP"/>
-          <w14:ligatures w14:val="none"/>
-        </w:rPr>
-      </w:pPr>
-      <w:r>
-        <w:rPr>
-          <w:rFonts w:eastAsia="Times New Roman" w:cstheme="minorHAnsi"/>
-          <w:b/>
-          <w:bCs/>
-          <w:color w:val="000000"/>
-          <w:kern w:val="0"/>
-          <w:lang w:eastAsia="ja-JP"/>
-          <w14:ligatures w14:val="none"/>
-        </w:rPr>
-        <w:t xml:space="preserve">Bachelor of Science in Computer Science                                         </w:t>
-      </w:r>
-      <w:r>
-        <w:rPr>
-          <w:rFonts w:eastAsia="Times New Roman" w:cstheme="minorHAnsi"/>
-          <w:b/>
-          <w:bCs/>
-          <w:color w:val="000000"/>
-          <w:kern w:val="0"/>
-          <w:lang w:eastAsia="ja-JP"/>
-          <w14:ligatures w14:val="none"/>
-        </w:rPr>
-        <w:tab/>
-        <w:t xml:space="preserve">        </w:t>
-      </w:r>
-      <w:r>
-        <w:rPr>
-          <w:rFonts w:eastAsia="Times New Roman" w:cstheme="minorHAnsi"/>
-          <w:b/>
-          <w:bCs/>
-          <w:color w:val="000000"/>
-          <w:kern w:val="0"/>
-          <w:lang w:eastAsia="ja-JP"/>
-          <w14:ligatures w14:val="none"/>
-        </w:rPr>
-        <w:tab/>
-      </w:r>
-      <w:r>
-        <w:rPr>
-          <w:rFonts w:eastAsia="Times New Roman" w:cstheme="minorHAnsi"/>
-          <w:color w:val="000000"/>
-          <w:kern w:val="0"/>
-          <w:lang w:eastAsia="ja-JP"/>
-          <w14:ligatures w14:val="none"/>
-        </w:rPr>
-        <w:t xml:space="preserve">          </w:t>
-      </w:r>
-      <w:r>
-        <w:rPr>
-          <w:rFonts w:eastAsia="Times New Roman" w:cstheme="minorHAnsi"/>
-          <w:color w:val="000000"/>
-          <w:kern w:val="0"/>
-          <w:lang w:eastAsia="ja-JP"/>
-          <w14:ligatures w14:val="none"/>
-        </w:rPr>
-        <w:tab/>
-      </w:r>
-      <w:r>
-        <w:rPr>
-          <w:rFonts w:eastAsia="Times New Roman" w:cstheme="minorHAnsi"/>
-          <w:color w:val="000000"/>
-          <w:kern w:val="0"/>
-          <w:lang w:eastAsia="ja-JP"/>
-          <w14:ligatures w14:val="none"/>
-        </w:rPr>
-        <w:tab/>
-        <w:t xml:space="preserve">             </w:t>
-      </w:r>
-      <w:r>
-        <w:rPr>
-          <w:rFonts w:eastAsia="Times New Roman" w:cstheme="minorHAnsi"/>
-          <w:i/>
-          <w:iCs/>
-          <w:color w:val="000000"/>
-          <w:kern w:val="0"/>
-          <w:lang w:eastAsia="ja-JP"/>
-          <w14:ligatures w14:val="none"/>
-        </w:rPr>
-        <w:t>Aug</w:t>
-      </w:r>
-      <w:r>
-        <w:rPr>
-          <w:rFonts w:eastAsia="Times New Roman" w:cstheme="minorHAnsi"/>
-          <w:i/>
-          <w:iCs/>
-          <w:color w:val="000000"/>
-          <w:kern w:val="0"/>
-          <w:lang w:eastAsia="ja-JP"/>
-          <w14:ligatures w14:val="none"/>
-        </w:rPr>
-        <w:t>ust</w:t>
-      </w:r>
-      <w:r>
-        <w:rPr>
-          <w:rFonts w:eastAsia="Times New Roman" w:cstheme="minorHAnsi"/>
-          <w:i/>
-          <w:iCs/>
-          <w:color w:val="000000"/>
-          <w:kern w:val="0"/>
-          <w:lang w:eastAsia="ja-JP"/>
-          <w14:ligatures w14:val="none"/>
-        </w:rPr>
-        <w:t xml:space="preserve"> 2016 - May 2020</w:t>
-      </w:r>
-    </w:p>
-    <w:p>
-      <w:pPr>
-        <w:spacing w:after="0" w:line="240" w:lineRule="auto"/>
-        <w:rPr>
-          <w:rFonts w:eastAsia="Times New Roman" w:cstheme="minorHAnsi"/>
-          <w:kern w:val="0"/>
-          <w:sz w:val="24"/>
-          <w:szCs w:val="24"/>
-          <w:lang w:eastAsia="ja-JP"/>
-          <w14:ligatures w14:val="none"/>
-        </w:rPr>
-      </w:pPr>
-      <w:r>
-        <w:rPr>
-          <w:rFonts w:eastAsia="Times New Roman" w:cstheme="minorHAnsi"/>
-          <w:color w:val="000000"/>
-          <w:kern w:val="0"/>
-          <w:lang w:eastAsia="ja-JP"/>
-          <w14:ligatures w14:val="none"/>
-        </w:rPr>
-        <w:t>University of Connecticut</w:t>
-      </w:r>
-      <w:r>
-        <w:rPr>
-          <w:rFonts w:eastAsia="Times New Roman" w:cstheme="minorHAnsi"/>
-          <w:color w:val="000000"/>
-          <w:kern w:val="0"/>
-          <w:lang w:eastAsia="ja-JP"/>
-          <w14:ligatures w14:val="none"/>
-        </w:rPr>
-        <w:t>,</w:t>
-      </w:r>
-      <w:r>
-        <w:rPr>
-          <w:rFonts w:eastAsia="Times New Roman" w:cstheme="minorHAnsi"/>
-          <w:b/>
-          <w:bCs/>
-          <w:color w:val="000000"/>
-          <w:kern w:val="0"/>
-          <w:lang w:eastAsia="ja-JP"/>
-          <w14:ligatures w14:val="none"/>
-        </w:rPr>
-        <w:t xml:space="preserve"> </w:t>
-      </w:r>
-      <w:r>
-        <w:rPr>
-          <w:rFonts w:eastAsia="Times New Roman" w:cstheme="minorHAnsi"/>
-          <w:color w:val="000000"/>
-          <w:kern w:val="0"/>
-          <w:lang w:eastAsia="ja-JP"/>
-          <w14:ligatures w14:val="none"/>
-        </w:rPr>
-        <w:t>Storrs, CT</w:t>
-      </w:r>
-      <w:r>
-        <w:rPr>
-          <w:rFonts w:eastAsia="Times New Roman" w:cstheme="minorHAnsi"/>
-          <w:b/>
-          <w:bCs/>
-          <w:color w:val="000000"/>
-          <w:kern w:val="0"/>
-          <w:lang w:eastAsia="ja-JP"/>
-          <w14:ligatures w14:val="none"/>
-        </w:rPr>
-        <w:t>        </w:t>
-      </w:r>
-    </w:p>
-    <w:p>
-      <w:pPr>
-        <w:spacing w:after="0" w:line="240" w:lineRule="auto"/>
-        <w:rPr>
-          <w:rFonts w:eastAsia="Times New Roman" w:cstheme="minorHAnsi"/>
-          <w:kern w:val="0"/>
-          <w:sz w:val="24"/>
-          <w:szCs w:val="24"/>
-          <w:lang w:eastAsia="ja-JP"/>
-          <w14:ligatures w14:val="none"/>
-        </w:rPr>
-      </w:pPr>
-      <w:r>
-        <w:rPr>
-          <w:rFonts w:eastAsia="Times New Roman" w:cstheme="minorHAnsi"/>
-          <w:color w:val="000000"/>
-          <w:kern w:val="0"/>
-          <w:lang w:eastAsia="ja-JP"/>
-          <w14:ligatures w14:val="none"/>
-        </w:rPr>
-        <w:t>GPA: 3.54</w:t>
-      </w:r>
-    </w:p>
-    <w:p>
-      <w:pPr>
-        <w:spacing w:after="0" w:line="240" w:lineRule="auto"/>
-        <w:jc w:val="center"/>
-        <w:rPr>
-          <w:rFonts w:eastAsia="Times New Roman" w:cstheme="minorHAnsi"/>
-          <w:kern w:val="0"/>
-          <w:sz w:val="24"/>
-          <w:szCs w:val="24"/>
-          <w:u w:val="single"/>
-          <w:lang w:eastAsia="ja-JP"/>
-          <w14:ligatures w14:val="none"/>
-        </w:rPr>
-      </w:pPr>
-      <w:r>
-        <w:rPr>
-          <w:rFonts w:eastAsia="Times New Roman" w:cstheme="minorHAnsi"/>
-          <w:b/>
-          <w:bCs/>
-          <w:color w:val="000000"/>
-          <w:kern w:val="0"/>
-          <w:u w:val="single"/>
-          <w:lang w:eastAsia="ja-JP"/>
-          <w14:ligatures w14:val="none"/>
-        </w:rPr>
-        <w:t>PROFESSIONAL EXPERIENCE</w:t>
-      </w:r>
-    </w:p>
-    <w:p>
-      <w:pPr>
-        <w:spacing w:after="0" w:line="240" w:lineRule="auto"/>
-        <w:rPr>
-          <w:rFonts w:eastAsia="Times New Roman" w:cstheme="minorHAnsi"/>
-          <w:kern w:val="0"/>
-          <w:sz w:val="24"/>
-          <w:szCs w:val="24"/>
-          <w:lang w:eastAsia="ja-JP"/>
-          <w14:ligatures w14:val="none"/>
-        </w:rPr>
-      </w:pPr>
-      <w:r>
-        <w:rPr>
-          <w:rFonts w:eastAsia="Times New Roman" w:cstheme="minorHAnsi"/>
-          <w:b/>
-          <w:bCs/>
-          <w:color w:val="000000"/>
-          <w:kern w:val="0"/>
-          <w:lang w:eastAsia="ja-JP"/>
-          <w14:ligatures w14:val="none"/>
-        </w:rPr>
-        <w:t xml:space="preserve">Technology Analyst                                                                                            </w:t>
-      </w:r>
-      <w:r>
-        <w:rPr>
-          <w:rFonts w:eastAsia="Times New Roman" w:cstheme="minorHAnsi"/>
-          <w:b/>
-          <w:bCs/>
-          <w:color w:val="000000"/>
-          <w:kern w:val="0"/>
-          <w:lang w:eastAsia="ja-JP"/>
-          <w14:ligatures w14:val="none"/>
-        </w:rPr>
-        <w:tab/>
-      </w:r>
-      <w:r>
-        <w:rPr>
-          <w:rFonts w:eastAsia="Times New Roman" w:cstheme="minorHAnsi"/>
-          <w:color w:val="000000"/>
-          <w:kern w:val="0"/>
-          <w:lang w:eastAsia="ja-JP"/>
-          <w14:ligatures w14:val="none"/>
-        </w:rPr>
-        <w:t xml:space="preserve"> </w:t>
-      </w:r>
-      <w:r>
-        <w:rPr>
-          <w:rFonts w:eastAsia="Times New Roman" w:cstheme="minorHAnsi"/>
-          <w:color w:val="000000"/>
-          <w:kern w:val="0"/>
-          <w:lang w:eastAsia="ja-JP"/>
-          <w14:ligatures w14:val="none"/>
-        </w:rPr>
-        <w:tab/>
-      </w:r>
-      <w:proofErr w:type="gramStart"/>
-      <w:r>
-        <w:rPr>
-          <w:rFonts w:eastAsia="Times New Roman" w:cstheme="minorHAnsi"/>
-          <w:color w:val="000000"/>
-          <w:kern w:val="0"/>
-          <w:lang w:eastAsia="ja-JP"/>
-          <w14:ligatures w14:val="none"/>
-        </w:rPr>
-        <w:tab/>
-        <w:t xml:space="preserve">  </w:t>
-      </w:r>
-      <w:r>
-        <w:rPr>
-          <w:rFonts w:eastAsia="Times New Roman" w:cstheme="minorHAnsi"/>
-          <w:i/>
-          <w:iCs/>
-          <w:color w:val="000000"/>
-          <w:kern w:val="0"/>
-          <w:lang w:eastAsia="ja-JP"/>
-          <w14:ligatures w14:val="none"/>
-        </w:rPr>
-        <w:t>August</w:t>
-      </w:r>
-      <w:proofErr w:type="gramEnd"/>
-      <w:r>
-        <w:rPr>
-          <w:rFonts w:eastAsia="Times New Roman" w:cstheme="minorHAnsi"/>
-          <w:i/>
-          <w:iCs/>
-          <w:color w:val="000000"/>
-          <w:kern w:val="0"/>
-          <w:lang w:eastAsia="ja-JP"/>
-          <w14:ligatures w14:val="none"/>
-        </w:rPr>
-        <w:t xml:space="preserve"> 2021 - September</w:t>
+        <w:t>August 2021 - September</w:t>
       </w:r>
       <w:r>
         <w:rPr>

</xml_diff>

<commit_message>
minor fixes on css designing and updated resume
</commit_message>
<xml_diff>
--- a/src/assets/Taeyoung_Park_Resume.docx
+++ b/src/assets/Taeyoung_Park_Resume.docx
@@ -1,6 +1,6 @@
 
 <file path=word/document.xml><?xml version="1.0" encoding="utf-8"?>
-<w:document xmlns:wpc="http://schemas.microsoft.com/office/word/2010/wordprocessingCanvas" xmlns:cx="http://schemas.microsoft.com/office/drawing/2014/chartex" xmlns:cx1="http://schemas.microsoft.com/office/drawing/2015/9/8/chartex" xmlns:cx2="http://schemas.microsoft.com/office/drawing/2015/10/21/chartex" xmlns:cx3="http://schemas.microsoft.com/office/drawing/2016/5/9/chartex" xmlns:cx4="http://schemas.microsoft.com/office/drawing/2016/5/10/chartex" xmlns:cx5="http://schemas.microsoft.com/office/drawing/2016/5/11/chartex" xmlns:cx6="http://schemas.microsoft.com/office/drawing/2016/5/12/chartex" xmlns:cx7="http://schemas.microsoft.com/office/drawing/2016/5/13/chartex" xmlns:cx8="http://schemas.microsoft.com/office/drawing/2016/5/14/chartex" xmlns:mc="http://schemas.openxmlformats.org/markup-compatibility/2006" xmlns:aink="http://schemas.microsoft.com/office/drawing/2016/ink" xmlns:am3d="http://schemas.microsoft.com/office/drawing/2017/model3d" xmlns:o="urn:schemas-microsoft-com:office:office" xmlns:oel="http://schemas.microsoft.com/office/2019/extlst" xmlns:r="http://schemas.openxmlformats.org/officeDocument/2006/relationships" xmlns:m="http://schemas.openxmlformats.org/officeDocument/2006/math" xmlns:v="urn:schemas-microsoft-com:vml" xmlns:wp14="http://schemas.microsoft.com/office/word/2010/wordprocessingDrawing" xmlns:wp="http://schemas.openxmlformats.org/drawingml/2006/wordprocessingDrawing" xmlns:w10="urn:schemas-microsoft-com:office:word" xmlns:w="http://schemas.openxmlformats.org/wordprocessingml/2006/main" xmlns:w14="http://schemas.microsoft.com/office/word/2010/wordml" xmlns:w15="http://schemas.microsoft.com/office/word/2012/wordml" xmlns:w16cex="http://schemas.microsoft.com/office/word/2018/wordml/cex" xmlns:w16cid="http://schemas.microsoft.com/office/word/2016/wordml/cid" xmlns:w16="http://schemas.microsoft.com/office/word/2018/wordml" xmlns:w16du="http://schemas.microsoft.com/office/word/2023/wordml/word16du" xmlns:w16sdtdh="http://schemas.microsoft.com/office/word/2020/wordml/sdtdatahash" xmlns:w16se="http://schemas.microsoft.com/office/word/2015/wordml/symex" xmlns:wpg="http://schemas.microsoft.com/office/word/2010/wordprocessingGroup" xmlns:wpi="http://schemas.microsoft.com/office/word/2010/wordprocessingInk" xmlns:wne="http://schemas.microsoft.com/office/word/2006/wordml" xmlns:wps="http://schemas.microsoft.com/office/word/2010/wordprocessingShape" mc:Ignorable="w14 w15 w16se w16cid w16 w16cex w16sdtdh wp14">
+<w:document xmlns:wpc="http://schemas.microsoft.com/office/word/2010/wordprocessingCanvas" xmlns:cx="http://schemas.microsoft.com/office/drawing/2014/chartex" xmlns:cx1="http://schemas.microsoft.com/office/drawing/2015/9/8/chartex" xmlns:cx2="http://schemas.microsoft.com/office/drawing/2015/10/21/chartex" xmlns:cx3="http://schemas.microsoft.com/office/drawing/2016/5/9/chartex" xmlns:cx4="http://schemas.microsoft.com/office/drawing/2016/5/10/chartex" xmlns:cx5="http://schemas.microsoft.com/office/drawing/2016/5/11/chartex" xmlns:cx6="http://schemas.microsoft.com/office/drawing/2016/5/12/chartex" xmlns:cx7="http://schemas.microsoft.com/office/drawing/2016/5/13/chartex" xmlns:cx8="http://schemas.microsoft.com/office/drawing/2016/5/14/chartex" xmlns:mc="http://schemas.openxmlformats.org/markup-compatibility/2006" xmlns:aink="http://schemas.microsoft.com/office/drawing/2016/ink" xmlns:am3d="http://schemas.microsoft.com/office/drawing/2017/model3d" xmlns:o="urn:schemas-microsoft-com:office:office" xmlns:oel="http://schemas.microsoft.com/office/2019/extlst" xmlns:r="http://schemas.openxmlformats.org/officeDocument/2006/relationships" xmlns:m="http://schemas.openxmlformats.org/officeDocument/2006/math" xmlns:v="urn:schemas-microsoft-com:vml" xmlns:wp14="http://schemas.microsoft.com/office/word/2010/wordprocessingDrawing" xmlns:wp="http://schemas.openxmlformats.org/drawingml/2006/wordprocessingDrawing" xmlns:w10="urn:schemas-microsoft-com:office:word" xmlns:w="http://schemas.openxmlformats.org/wordprocessingml/2006/main" xmlns:w14="http://schemas.microsoft.com/office/word/2010/wordml" xmlns:w15="http://schemas.microsoft.com/office/word/2012/wordml" xmlns:w16cex="http://schemas.microsoft.com/office/word/2018/wordml/cex" xmlns:w16cid="http://schemas.microsoft.com/office/word/2016/wordml/cid" xmlns:w16="http://schemas.microsoft.com/office/word/2018/wordml" xmlns:w16sdtdh="http://schemas.microsoft.com/office/word/2020/wordml/sdtdatahash" xmlns:w16se="http://schemas.microsoft.com/office/word/2015/wordml/symex" xmlns:wpg="http://schemas.microsoft.com/office/word/2010/wordprocessingGroup" xmlns:wpi="http://schemas.microsoft.com/office/word/2010/wordprocessingInk" xmlns:wne="http://schemas.microsoft.com/office/word/2006/wordml" xmlns:wps="http://schemas.microsoft.com/office/word/2010/wordprocessingShape" mc:Ignorable="w14 w15 w16se w16cid w16 w16cex w16sdtdh wp14">
   <w:body>
     <w:p>
       <w:pPr>
@@ -111,21 +111,8 @@
             <w:lang w:eastAsia="ja-JP"/>
             <w14:ligatures w14:val="none"/>
           </w:rPr>
-          <w:t> /</w:t>
+          <w:t> /TaeyoungPark</w:t>
         </w:r>
-        <w:proofErr w:type="spellStart"/>
-        <w:r>
-          <w:rPr>
-            <w:rFonts w:eastAsia="Times New Roman" w:cstheme="minorHAnsi"/>
-            <w:color w:val="1155CC"/>
-            <w:kern w:val="0"/>
-            <w:u w:val="single"/>
-            <w:lang w:eastAsia="ja-JP"/>
-            <w14:ligatures w14:val="none"/>
-          </w:rPr>
-          <w:t>TaeyoungPark</w:t>
-        </w:r>
-        <w:proofErr w:type="spellEnd"/>
       </w:hyperlink>
       <w:r>
         <w:rPr>
@@ -147,21 +134,8 @@
             <w:lang w:eastAsia="ja-JP"/>
             <w14:ligatures w14:val="none"/>
           </w:rPr>
-          <w:t>/</w:t>
+          <w:t>/taeyoungP</w:t>
         </w:r>
-        <w:proofErr w:type="spellStart"/>
-        <w:r>
-          <w:rPr>
-            <w:rFonts w:eastAsia="Times New Roman" w:cstheme="minorHAnsi"/>
-            <w:color w:val="1155CC"/>
-            <w:kern w:val="0"/>
-            <w:u w:val="single"/>
-            <w:lang w:eastAsia="ja-JP"/>
-            <w14:ligatures w14:val="none"/>
-          </w:rPr>
-          <w:t>taeyoungP</w:t>
-        </w:r>
-        <w:proofErr w:type="spellEnd"/>
       </w:hyperlink>
       <w:r>
         <w:rPr>
@@ -171,7 +145,27 @@
           <w:lang w:eastAsia="ja-JP"/>
           <w14:ligatures w14:val="none"/>
         </w:rPr>
-        <w:t xml:space="preserve">   Portfolio: </w:t>
+        <w:t xml:space="preserve">  </w:t>
+      </w:r>
+      <w:r>
+        <w:rPr>
+          <w:rFonts w:eastAsia="Times New Roman" w:cstheme="minorHAnsi"/>
+          <w:color w:val="000000"/>
+          <w:kern w:val="0"/>
+          <w:lang w:eastAsia="ja-JP"/>
+          <w14:ligatures w14:val="none"/>
+        </w:rPr>
+        <w:t xml:space="preserve">| </w:t>
+      </w:r>
+      <w:r>
+        <w:rPr>
+          <w:rFonts w:eastAsia="Times New Roman" w:cstheme="minorHAnsi"/>
+          <w:color w:val="000000"/>
+          <w:kern w:val="0"/>
+          <w:lang w:eastAsia="ja-JP"/>
+          <w14:ligatures w14:val="none"/>
+        </w:rPr>
+        <w:t xml:space="preserve"> Portfolio: </w:t>
       </w:r>
       <w:hyperlink r:id="rId8" w:history="1">
         <w:r>
@@ -183,27 +177,23 @@
             <w:lang w:eastAsia="ja-JP"/>
             <w14:ligatures w14:val="none"/>
           </w:rPr>
-          <w:t>/</w:t>
+          <w:t>/taeyoungP</w:t>
         </w:r>
-        <w:proofErr w:type="spellStart"/>
-        <w:r>
-          <w:rPr>
-            <w:rFonts w:eastAsia="Times New Roman" w:cstheme="minorHAnsi"/>
-            <w:color w:val="1155CC"/>
-            <w:kern w:val="0"/>
-            <w:u w:val="single"/>
-            <w:lang w:eastAsia="ja-JP"/>
-            <w14:ligatures w14:val="none"/>
-          </w:rPr>
-          <w:t>taeyoungP</w:t>
-        </w:r>
-        <w:proofErr w:type="spellEnd"/>
       </w:hyperlink>
-    </w:p>
-    <w:p>
-      <w:pPr>
-        <w:spacing w:after="0" w:line="240" w:lineRule="auto"/>
-        <w:jc w:val="center"/>
+      <w:r>
+        <w:rPr>
+          <w:rFonts w:eastAsia="Times New Roman" w:cstheme="minorHAnsi"/>
+          <w:color w:val="000000"/>
+          <w:kern w:val="0"/>
+          <w:lang w:eastAsia="ja-JP"/>
+          <w14:ligatures w14:val="none"/>
+        </w:rPr>
+        <w:t> </w:t>
+      </w:r>
+    </w:p>
+    <w:p>
+      <w:pPr>
+        <w:spacing w:before="240" w:after="0" w:line="240" w:lineRule="auto"/>
         <w:rPr>
           <w:rFonts w:eastAsia="Times New Roman" w:cstheme="minorHAnsi"/>
           <w:kern w:val="0"/>
@@ -221,6 +211,16 @@
           <w:lang w:eastAsia="ja-JP"/>
           <w14:ligatures w14:val="none"/>
         </w:rPr>
+        <w:t>Aspiring full stack developer with strong front-end and back-end skills. Passionate about building innovative web applications and continuously expanding my skill set. Eager to contribute to a dynamic team and make a meaningful impact in the field of web development.</w:t>
+      </w:r>
+      <w:r>
+        <w:rPr>
+          <w:rFonts w:eastAsia="Times New Roman" w:cstheme="minorHAnsi"/>
+          <w:color w:val="000000"/>
+          <w:kern w:val="0"/>
+          <w:lang w:eastAsia="ja-JP"/>
+          <w14:ligatures w14:val="none"/>
+        </w:rPr>
         <w:t>  </w:t>
       </w:r>
     </w:p>
@@ -286,27 +286,25 @@
         </w:rPr>
         <w:t xml:space="preserve">MongoDB, </w:t>
       </w:r>
-      <w:proofErr w:type="spellStart"/>
-      <w:r>
-        <w:rPr>
-          <w:rFonts w:eastAsia="Times New Roman" w:cstheme="minorHAnsi"/>
-          <w:color w:val="000000"/>
-          <w:kern w:val="0"/>
-          <w:lang w:eastAsia="ja-JP"/>
-          <w14:ligatures w14:val="none"/>
-        </w:rPr>
-        <w:t>GraphQL</w:t>
-      </w:r>
-      <w:proofErr w:type="spellEnd"/>
-      <w:r>
-        <w:rPr>
-          <w:rFonts w:eastAsia="Times New Roman" w:cstheme="minorHAnsi"/>
-          <w:color w:val="000000"/>
-          <w:kern w:val="0"/>
-          <w:lang w:eastAsia="ja-JP"/>
-          <w14:ligatures w14:val="none"/>
-        </w:rPr>
-        <w:t>, GitHub, Express, React, Node, Heroku, Handlebars, jQuery, Bootstrap</w:t>
+      <w:r>
+        <w:rPr>
+          <w:rFonts w:eastAsia="Times New Roman" w:cstheme="minorHAnsi"/>
+          <w:color w:val="000000"/>
+          <w:kern w:val="0"/>
+          <w:lang w:eastAsia="ja-JP"/>
+          <w14:ligatures w14:val="none"/>
+        </w:rPr>
+        <w:t>GraphQL, GitHub, Express, React, Node, Heroku, Handlebars, jQuery, Bootstrap</w:t>
+      </w:r>
+      <w:r>
+        <w:rPr>
+          <w:rFonts w:eastAsia="Times New Roman" w:cstheme="minorHAnsi"/>
+          <w:color w:val="000000"/>
+          <w:kern w:val="0"/>
+          <w:lang w:eastAsia="ja-JP"/>
+          <w14:ligatures w14:val="none"/>
+        </w:rPr>
+        <w:t>, REST API</w:t>
       </w:r>
     </w:p>
     <w:p>
@@ -551,51 +549,17 @@
           <w:lang w:eastAsia="ja-JP"/>
           <w14:ligatures w14:val="none"/>
         </w:rPr>
-        <w:t xml:space="preserve">Tools: React, Bootstrap, CSS, JavaScript, MongoDB, </w:t>
-      </w:r>
-      <w:proofErr w:type="spellStart"/>
-      <w:r>
-        <w:rPr>
-          <w:rFonts w:eastAsia="Times New Roman" w:cstheme="minorHAnsi"/>
-          <w:color w:val="000000"/>
-          <w:kern w:val="0"/>
-          <w:lang w:eastAsia="ja-JP"/>
-          <w14:ligatures w14:val="none"/>
-        </w:rPr>
-        <w:t>GraphQL</w:t>
-      </w:r>
-      <w:proofErr w:type="spellEnd"/>
-      <w:r>
-        <w:rPr>
-          <w:rFonts w:eastAsia="Times New Roman" w:cstheme="minorHAnsi"/>
-          <w:color w:val="000000"/>
-          <w:kern w:val="0"/>
-          <w:lang w:eastAsia="ja-JP"/>
-          <w14:ligatures w14:val="none"/>
-        </w:rPr>
-        <w:t xml:space="preserve">, </w:t>
-      </w:r>
-      <w:proofErr w:type="spellStart"/>
-      <w:r>
-        <w:rPr>
-          <w:rFonts w:eastAsia="Times New Roman" w:cstheme="minorHAnsi"/>
-          <w:color w:val="000000"/>
-          <w:kern w:val="0"/>
-          <w:lang w:eastAsia="ja-JP"/>
-          <w14:ligatures w14:val="none"/>
-        </w:rPr>
-        <w:t>dotenv</w:t>
-      </w:r>
-      <w:proofErr w:type="spellEnd"/>
-      <w:r>
-        <w:rPr>
-          <w:rFonts w:eastAsia="Times New Roman" w:cstheme="minorHAnsi"/>
-          <w:color w:val="000000"/>
-          <w:kern w:val="0"/>
-          <w:lang w:eastAsia="ja-JP"/>
-          <w14:ligatures w14:val="none"/>
-        </w:rPr>
-        <w:t xml:space="preserve">, </w:t>
+        <w:t xml:space="preserve">Tools: React, Bootstrap, CSS, JavaScript, MongoDB, GraphQL, </w:t>
+      </w:r>
+      <w:r>
+        <w:rPr>
+          <w:rFonts w:eastAsia="Times New Roman" w:cstheme="minorHAnsi"/>
+          <w:color w:val="000000"/>
+          <w:kern w:val="0"/>
+          <w:lang w:eastAsia="ja-JP"/>
+          <w14:ligatures w14:val="none"/>
+        </w:rPr>
+        <w:t xml:space="preserve">dotenv, </w:t>
       </w:r>
       <w:r>
         <w:rPr>
@@ -633,31 +597,17 @@
           <w14:ligatures w14:val="none"/>
         </w:rPr>
       </w:pPr>
-      <w:proofErr w:type="spellStart"/>
-      <w:r>
-        <w:rPr>
-          <w:rFonts w:eastAsia="Times New Roman" w:cstheme="minorHAnsi"/>
-          <w:b/>
-          <w:bCs/>
-          <w:color w:val="000000"/>
-          <w:kern w:val="0"/>
-          <w:lang w:eastAsia="ja-JP"/>
-          <w14:ligatures w14:val="none"/>
-        </w:rPr>
-        <w:t>TotoroBank</w:t>
-      </w:r>
-      <w:proofErr w:type="spellEnd"/>
-      <w:r>
-        <w:rPr>
-          <w:rFonts w:eastAsia="Times New Roman" w:cstheme="minorHAnsi"/>
-          <w:b/>
-          <w:bCs/>
-          <w:color w:val="000000"/>
-          <w:kern w:val="0"/>
-          <w:lang w:eastAsia="ja-JP"/>
-          <w14:ligatures w14:val="none"/>
-        </w:rPr>
-        <w:t xml:space="preserve"> |</w:t>
+      <w:r>
+        <w:rPr>
+          <w:rFonts w:eastAsia="Times New Roman" w:cstheme="minorHAnsi"/>
+          <w:b/>
+          <w:bCs/>
+          <w:color w:val="000000"/>
+          <w:kern w:val="0"/>
+          <w:lang w:eastAsia="ja-JP"/>
+          <w14:ligatures w14:val="none"/>
+        </w:rPr>
+        <w:t>TotoroBank |</w:t>
       </w:r>
       <w:hyperlink r:id="rId13" w:history="1">
         <w:r>
@@ -820,29 +770,7 @@
           <w:lang w:eastAsia="ja-JP"/>
           <w14:ligatures w14:val="none"/>
         </w:rPr>
-        <w:t xml:space="preserve">Tools: Express, Express Handlebars, MySQL, JavaScript, Tailwind CSS, </w:t>
-      </w:r>
-      <w:proofErr w:type="spellStart"/>
-      <w:r>
-        <w:rPr>
-          <w:rFonts w:eastAsia="Times New Roman" w:cstheme="minorHAnsi"/>
-          <w:color w:val="000000"/>
-          <w:kern w:val="0"/>
-          <w:lang w:eastAsia="ja-JP"/>
-          <w14:ligatures w14:val="none"/>
-        </w:rPr>
-        <w:t>Sequelize</w:t>
-      </w:r>
-      <w:proofErr w:type="spellEnd"/>
-      <w:r>
-        <w:rPr>
-          <w:rFonts w:eastAsia="Times New Roman" w:cstheme="minorHAnsi"/>
-          <w:color w:val="000000"/>
-          <w:kern w:val="0"/>
-          <w:lang w:eastAsia="ja-JP"/>
-          <w14:ligatures w14:val="none"/>
-        </w:rPr>
-        <w:t xml:space="preserve">, </w:t>
+        <w:t xml:space="preserve">Tools: Express, Express Handlebars, MySQL, JavaScript, Tailwind CSS, Sequelize, </w:t>
       </w:r>
       <w:r>
         <w:rPr>
@@ -893,7 +821,6 @@
           <w14:ligatures w14:val="none"/>
         </w:rPr>
       </w:pPr>
-      <w:proofErr w:type="spellStart"/>
       <w:r>
         <w:rPr>
           <w:rFonts w:eastAsia="Times New Roman" w:cstheme="minorHAnsi"/>
@@ -906,7 +833,6 @@
         </w:rPr>
         <w:t>Tech_Blog</w:t>
       </w:r>
-      <w:proofErr w:type="spellEnd"/>
       <w:r>
         <w:rPr>
           <w:rFonts w:eastAsia="Times New Roman" w:cstheme="minorHAnsi"/>
@@ -942,33 +868,7 @@
             <w:lang w:eastAsia="ja-JP"/>
             <w14:ligatures w14:val="none"/>
           </w:rPr>
-          <w:t>https://githu</w:t>
-        </w:r>
-        <w:r>
-          <w:rPr>
-            <w:rStyle w:val="Hyperlink"/>
-            <w:rFonts w:eastAsia="Times New Roman" w:cstheme="minorHAnsi"/>
-            <w:b/>
-            <w:bCs/>
-            <w:color w:val="1155CC"/>
-            <w:kern w:val="0"/>
-            <w:lang w:eastAsia="ja-JP"/>
-            <w14:ligatures w14:val="none"/>
-          </w:rPr>
-          <w:t>b</w:t>
-        </w:r>
-        <w:r>
-          <w:rPr>
-            <w:rStyle w:val="Hyperlink"/>
-            <w:rFonts w:eastAsia="Times New Roman" w:cstheme="minorHAnsi"/>
-            <w:b/>
-            <w:bCs/>
-            <w:color w:val="1155CC"/>
-            <w:kern w:val="0"/>
-            <w:lang w:eastAsia="ja-JP"/>
-            <w14:ligatures w14:val="none"/>
-          </w:rPr>
-          <w:t>.com/taeyoungP/Tech_Blog</w:t>
+          <w:t>https://github.com/taeyoungP/Tech_Blog</w:t>
         </w:r>
       </w:hyperlink>
       <w:r>
@@ -1130,51 +1030,7 @@
           <w:lang w:eastAsia="ja-JP"/>
           <w14:ligatures w14:val="none"/>
         </w:rPr>
-        <w:t xml:space="preserve">Express, Express Handlebars, CSS, JavaScript, </w:t>
-      </w:r>
-      <w:proofErr w:type="spellStart"/>
-      <w:r>
-        <w:rPr>
-          <w:rFonts w:eastAsia="Times New Roman" w:cstheme="minorHAnsi"/>
-          <w:color w:val="000000"/>
-          <w:kern w:val="0"/>
-          <w:lang w:eastAsia="ja-JP"/>
-          <w14:ligatures w14:val="none"/>
-        </w:rPr>
-        <w:t>Sequelize</w:t>
-      </w:r>
-      <w:proofErr w:type="spellEnd"/>
-      <w:r>
-        <w:rPr>
-          <w:rFonts w:eastAsia="Times New Roman" w:cstheme="minorHAnsi"/>
-          <w:color w:val="000000"/>
-          <w:kern w:val="0"/>
-          <w:lang w:eastAsia="ja-JP"/>
-          <w14:ligatures w14:val="none"/>
-        </w:rPr>
-        <w:t xml:space="preserve">, </w:t>
-      </w:r>
-      <w:proofErr w:type="spellStart"/>
-      <w:r>
-        <w:rPr>
-          <w:rFonts w:eastAsia="Times New Roman" w:cstheme="minorHAnsi"/>
-          <w:color w:val="000000"/>
-          <w:kern w:val="0"/>
-          <w:lang w:eastAsia="ja-JP"/>
-          <w14:ligatures w14:val="none"/>
-        </w:rPr>
-        <w:t>Bycrypt</w:t>
-      </w:r>
-      <w:proofErr w:type="spellEnd"/>
-      <w:r>
-        <w:rPr>
-          <w:rFonts w:eastAsia="Times New Roman" w:cstheme="minorHAnsi"/>
-          <w:color w:val="000000"/>
-          <w:kern w:val="0"/>
-          <w:lang w:eastAsia="ja-JP"/>
-          <w14:ligatures w14:val="none"/>
-        </w:rPr>
-        <w:t>, REST API, Heroku</w:t>
+        <w:t>Express, Express Handlebars, CSS, JavaScript, Sequelize, Bycrypt, REST API, Heroku</w:t>
       </w:r>
     </w:p>
     <w:p>
@@ -1639,7 +1495,39 @@
           <w:lang w:eastAsia="ja-JP"/>
           <w14:ligatures w14:val="none"/>
         </w:rPr>
-        <w:t xml:space="preserve">Technology Analyst                                                                                            </w:t>
+        <w:t>Technology Analyst</w:t>
+      </w:r>
+      <w:r>
+        <w:rPr>
+          <w:rFonts w:eastAsia="Times New Roman" w:cstheme="minorHAnsi"/>
+          <w:b/>
+          <w:bCs/>
+          <w:color w:val="000000"/>
+          <w:kern w:val="0"/>
+          <w:lang w:eastAsia="ja-JP"/>
+          <w14:ligatures w14:val="none"/>
+        </w:rPr>
+        <w:t xml:space="preserve"> </w:t>
+      </w:r>
+      <w:r>
+        <w:rPr>
+          <w:rFonts w:eastAsia="Times New Roman" w:cstheme="minorHAnsi"/>
+          <w:color w:val="000000"/>
+          <w:kern w:val="0"/>
+          <w:lang w:eastAsia="ja-JP"/>
+          <w14:ligatures w14:val="none"/>
+        </w:rPr>
+        <w:t>(Remote)</w:t>
+      </w:r>
+      <w:r>
+        <w:rPr>
+          <w:rFonts w:eastAsia="Times New Roman" w:cstheme="minorHAnsi"/>
+          <w:color w:val="000000"/>
+          <w:kern w:val="0"/>
+          <w:lang w:eastAsia="ja-JP"/>
+          <w14:ligatures w14:val="none"/>
+        </w:rPr>
+        <w:t xml:space="preserve">                                                                            </w:t>
       </w:r>
       <w:r>
         <w:rPr>
@@ -1673,7 +1561,6 @@
         </w:rPr>
         <w:tab/>
       </w:r>
-      <w:proofErr w:type="gramStart"/>
       <w:r>
         <w:rPr>
           <w:rFonts w:eastAsia="Times New Roman" w:cstheme="minorHAnsi"/>
@@ -1695,20 +1582,7 @@
           <w:lang w:eastAsia="ja-JP"/>
           <w14:ligatures w14:val="none"/>
         </w:rPr>
-        <w:t>August</w:t>
-      </w:r>
-      <w:proofErr w:type="gramEnd"/>
-      <w:r>
-        <w:rPr>
-          <w:rFonts w:eastAsia="Times New Roman" w:cstheme="minorHAnsi"/>
-          <w:i/>
-          <w:iCs/>
-          <w:color w:val="000000"/>
-          <w:kern w:val="0"/>
-          <w:lang w:eastAsia="ja-JP"/>
-          <w14:ligatures w14:val="none"/>
-        </w:rPr>
-        <w:t xml:space="preserve"> 2021 - September</w:t>
+        <w:t>August 2021 - September</w:t>
       </w:r>
       <w:r>
         <w:rPr>
@@ -1912,12 +1786,9 @@
     </w:p>
     <w:p>
       <w:pPr>
-        <w:rPr>
-          <w:rFonts w:eastAsia="Times New Roman" w:cstheme="minorHAnsi"/>
-          <w:color w:val="000000"/>
-          <w:kern w:val="0"/>
-          <w:lang w:eastAsia="ja-JP"/>
-          <w14:ligatures w14:val="none"/>
+        <w:spacing w:after="0" w:line="240" w:lineRule="auto"/>
+        <w:rPr>
+          <w:rFonts w:cstheme="minorHAnsi"/>
         </w:rPr>
       </w:pPr>
     </w:p>
@@ -1932,7 +1803,7 @@
 </file>
 
 <file path=word/numbering.xml><?xml version="1.0" encoding="utf-8"?>
-<w:numbering xmlns:wpc="http://schemas.microsoft.com/office/word/2010/wordprocessingCanvas" xmlns:cx="http://schemas.microsoft.com/office/drawing/2014/chartex" xmlns:cx1="http://schemas.microsoft.com/office/drawing/2015/9/8/chartex" xmlns:cx2="http://schemas.microsoft.com/office/drawing/2015/10/21/chartex" xmlns:cx3="http://schemas.microsoft.com/office/drawing/2016/5/9/chartex" xmlns:cx4="http://schemas.microsoft.com/office/drawing/2016/5/10/chartex" xmlns:cx5="http://schemas.microsoft.com/office/drawing/2016/5/11/chartex" xmlns:cx6="http://schemas.microsoft.com/office/drawing/2016/5/12/chartex" xmlns:cx7="http://schemas.microsoft.com/office/drawing/2016/5/13/chartex" xmlns:cx8="http://schemas.microsoft.com/office/drawing/2016/5/14/chartex" xmlns:mc="http://schemas.openxmlformats.org/markup-compatibility/2006" xmlns:aink="http://schemas.microsoft.com/office/drawing/2016/ink" xmlns:am3d="http://schemas.microsoft.com/office/drawing/2017/model3d" xmlns:o="urn:schemas-microsoft-com:office:office" xmlns:oel="http://schemas.microsoft.com/office/2019/extlst" xmlns:r="http://schemas.openxmlformats.org/officeDocument/2006/relationships" xmlns:m="http://schemas.openxmlformats.org/officeDocument/2006/math" xmlns:v="urn:schemas-microsoft-com:vml" xmlns:wp14="http://schemas.microsoft.com/office/word/2010/wordprocessingDrawing" xmlns:wp="http://schemas.openxmlformats.org/drawingml/2006/wordprocessingDrawing" xmlns:w10="urn:schemas-microsoft-com:office:word" xmlns:w="http://schemas.openxmlformats.org/wordprocessingml/2006/main" xmlns:w14="http://schemas.microsoft.com/office/word/2010/wordml" xmlns:w15="http://schemas.microsoft.com/office/word/2012/wordml" xmlns:w16cex="http://schemas.microsoft.com/office/word/2018/wordml/cex" xmlns:w16cid="http://schemas.microsoft.com/office/word/2016/wordml/cid" xmlns:w16="http://schemas.microsoft.com/office/word/2018/wordml" xmlns:w16du="http://schemas.microsoft.com/office/word/2023/wordml/word16du" xmlns:w16sdtdh="http://schemas.microsoft.com/office/word/2020/wordml/sdtdatahash" xmlns:w16se="http://schemas.microsoft.com/office/word/2015/wordml/symex" xmlns:wpg="http://schemas.microsoft.com/office/word/2010/wordprocessingGroup" xmlns:wpi="http://schemas.microsoft.com/office/word/2010/wordprocessingInk" xmlns:wne="http://schemas.microsoft.com/office/word/2006/wordml" xmlns:wps="http://schemas.microsoft.com/office/word/2010/wordprocessingShape" mc:Ignorable="w14 w15 w16se w16cid w16 w16cex w16sdtdh wp14">
+<w:numbering xmlns:wpc="http://schemas.microsoft.com/office/word/2010/wordprocessingCanvas" xmlns:cx="http://schemas.microsoft.com/office/drawing/2014/chartex" xmlns:cx1="http://schemas.microsoft.com/office/drawing/2015/9/8/chartex" xmlns:cx2="http://schemas.microsoft.com/office/drawing/2015/10/21/chartex" xmlns:cx3="http://schemas.microsoft.com/office/drawing/2016/5/9/chartex" xmlns:cx4="http://schemas.microsoft.com/office/drawing/2016/5/10/chartex" xmlns:cx5="http://schemas.microsoft.com/office/drawing/2016/5/11/chartex" xmlns:cx6="http://schemas.microsoft.com/office/drawing/2016/5/12/chartex" xmlns:cx7="http://schemas.microsoft.com/office/drawing/2016/5/13/chartex" xmlns:cx8="http://schemas.microsoft.com/office/drawing/2016/5/14/chartex" xmlns:mc="http://schemas.openxmlformats.org/markup-compatibility/2006" xmlns:aink="http://schemas.microsoft.com/office/drawing/2016/ink" xmlns:am3d="http://schemas.microsoft.com/office/drawing/2017/model3d" xmlns:o="urn:schemas-microsoft-com:office:office" xmlns:oel="http://schemas.microsoft.com/office/2019/extlst" xmlns:r="http://schemas.openxmlformats.org/officeDocument/2006/relationships" xmlns:m="http://schemas.openxmlformats.org/officeDocument/2006/math" xmlns:v="urn:schemas-microsoft-com:vml" xmlns:wp14="http://schemas.microsoft.com/office/word/2010/wordprocessingDrawing" xmlns:wp="http://schemas.openxmlformats.org/drawingml/2006/wordprocessingDrawing" xmlns:w10="urn:schemas-microsoft-com:office:word" xmlns:w="http://schemas.openxmlformats.org/wordprocessingml/2006/main" xmlns:w14="http://schemas.microsoft.com/office/word/2010/wordml" xmlns:w15="http://schemas.microsoft.com/office/word/2012/wordml" xmlns:w16cex="http://schemas.microsoft.com/office/word/2018/wordml/cex" xmlns:w16cid="http://schemas.microsoft.com/office/word/2016/wordml/cid" xmlns:w16="http://schemas.microsoft.com/office/word/2018/wordml" xmlns:w16sdtdh="http://schemas.microsoft.com/office/word/2020/wordml/sdtdatahash" xmlns:w16se="http://schemas.microsoft.com/office/word/2015/wordml/symex" xmlns:wpg="http://schemas.microsoft.com/office/word/2010/wordprocessingGroup" xmlns:wpi="http://schemas.microsoft.com/office/word/2010/wordprocessingInk" xmlns:wne="http://schemas.microsoft.com/office/word/2006/wordml" xmlns:wps="http://schemas.microsoft.com/office/word/2010/wordprocessingShape" mc:Ignorable="w14 w15 w16se w16cid w16 w16cex w16sdtdh wp14">
   <w:abstractNum w:abstractNumId="0" w15:restartNumberingAfterBreak="0">
     <w:nsid w:val="102A4C53"/>
     <w:multiLevelType w:val="hybridMultilevel"/>

</xml_diff>